<commit_message>
Fixed dates in application
</commit_message>
<xml_diff>
--- a/ce_app.docx
+++ b/ce_app.docx
@@ -50,312 +50,137 @@
           <w:sz w:val="20"/>
           <w:szCs w:val="20"/>
         </w:rPr>
-        <w:t>The Cat’s Eye Subcommittee is involved in the day-to-day operation of the Cat’s Eye, Victoria College’</w:t>
-      </w:r>
-      <w:r>
-        <w:rPr>
-          <w:rFonts w:ascii="Georgia" w:hAnsi="Georgia" w:cs="Georgia"/>
-          <w:color w:val="000000"/>
-          <w:sz w:val="20"/>
-          <w:szCs w:val="20"/>
-        </w:rPr>
-        <w:t xml:space="preserve">s </w:t>
-      </w:r>
-      <w:r>
-        <w:rPr>
-          <w:rFonts w:ascii="Georgia" w:hAnsi="Georgia" w:cs="Georgia"/>
-          <w:color w:val="000000"/>
-          <w:sz w:val="20"/>
-          <w:szCs w:val="20"/>
-        </w:rPr>
-        <w:t>student-run pub and lounge. Each subcommittee member is responsible f</w:t>
-      </w:r>
-      <w:r>
-        <w:rPr>
-          <w:rFonts w:ascii="Georgia" w:hAnsi="Georgia" w:cs="Georgia"/>
-          <w:color w:val="000000"/>
-          <w:sz w:val="20"/>
-          <w:szCs w:val="20"/>
-        </w:rPr>
-        <w:t xml:space="preserve">or a two hour shift once a week </w:t>
-      </w:r>
-      <w:r>
-        <w:rPr>
-          <w:rFonts w:ascii="Georgia" w:hAnsi="Georgia" w:cs="Georgia"/>
-          <w:color w:val="000000"/>
-          <w:sz w:val="20"/>
-          <w:szCs w:val="20"/>
-        </w:rPr>
-        <w:t xml:space="preserve">when they oversee the Cat’s Eye during normal hours of operation (9AM </w:t>
-      </w:r>
-      <w:r>
-        <w:rPr>
-          <w:rFonts w:ascii="Georgia" w:hAnsi="Georgia" w:cs="Georgia"/>
-          <w:color w:val="000000"/>
-          <w:sz w:val="20"/>
-          <w:szCs w:val="20"/>
-        </w:rPr>
-        <w:t xml:space="preserve">- 11PM). Duties include helping </w:t>
-      </w:r>
-      <w:r>
-        <w:rPr>
-          <w:rFonts w:ascii="Georgia" w:hAnsi="Georgia" w:cs="Georgia"/>
-          <w:color w:val="000000"/>
-          <w:sz w:val="20"/>
-          <w:szCs w:val="20"/>
-        </w:rPr>
-        <w:t>students use gaming equipment/tech, playing music, maintaining a fr</w:t>
-      </w:r>
-      <w:r>
-        <w:rPr>
-          <w:rFonts w:ascii="Georgia" w:hAnsi="Georgia" w:cs="Georgia"/>
-          <w:color w:val="000000"/>
-          <w:sz w:val="20"/>
-          <w:szCs w:val="20"/>
-        </w:rPr>
-        <w:t xml:space="preserve">iendly and welcoming atmosphere </w:t>
-      </w:r>
-      <w:r>
-        <w:rPr>
-          <w:rFonts w:ascii="Georgia" w:hAnsi="Georgia" w:cs="Georgia"/>
-          <w:color w:val="000000"/>
-          <w:sz w:val="20"/>
-          <w:szCs w:val="20"/>
-        </w:rPr>
-        <w:t>and ensuring that the Cat’s Eye does not magnificently explode.</w:t>
-      </w:r>
-    </w:p>
-    <w:p>
-      <w:pPr>
-        <w:autoSpaceDE w:val="0"/>
-        <w:autoSpaceDN w:val="0"/>
-        <w:adjustRightInd w:val="0"/>
-        <w:spacing w:after="240" w:line="240" w:lineRule="auto"/>
-        <w:rPr>
-          <w:rFonts w:ascii="Georgia" w:hAnsi="Georgia" w:cs="Georgia"/>
-          <w:color w:val="000000"/>
-          <w:sz w:val="20"/>
-          <w:szCs w:val="20"/>
-        </w:rPr>
-      </w:pPr>
-      <w:r>
-        <w:rPr>
-          <w:rFonts w:ascii="Georgia" w:hAnsi="Georgia" w:cs="Georgia"/>
-          <w:color w:val="000000"/>
-          <w:sz w:val="20"/>
-          <w:szCs w:val="20"/>
-        </w:rPr>
-        <w:t>Subcommittee members may be asked to help at larger events held in the Cat’</w:t>
-      </w:r>
-      <w:r>
-        <w:rPr>
-          <w:rFonts w:ascii="Georgia" w:hAnsi="Georgia" w:cs="Georgia"/>
-          <w:color w:val="000000"/>
-          <w:sz w:val="20"/>
-          <w:szCs w:val="20"/>
-        </w:rPr>
-        <w:t xml:space="preserve">s Eye or at events requiring </w:t>
-      </w:r>
-      <w:r>
-        <w:rPr>
-          <w:rFonts w:ascii="Georgia" w:hAnsi="Georgia" w:cs="Georgia"/>
-          <w:color w:val="000000"/>
-          <w:sz w:val="20"/>
-          <w:szCs w:val="20"/>
-        </w:rPr>
-        <w:t>the use of Cat’s Eye equipment. Helping at these events is not manda</w:t>
-      </w:r>
-      <w:r>
-        <w:rPr>
-          <w:rFonts w:ascii="Georgia" w:hAnsi="Georgia" w:cs="Georgia"/>
-          <w:color w:val="000000"/>
-          <w:sz w:val="20"/>
-          <w:szCs w:val="20"/>
-        </w:rPr>
-        <w:t xml:space="preserve">tory. Subcommittee members will </w:t>
-      </w:r>
-      <w:r>
-        <w:rPr>
-          <w:rFonts w:ascii="Georgia" w:hAnsi="Georgia" w:cs="Georgia"/>
-          <w:color w:val="000000"/>
-          <w:sz w:val="20"/>
-          <w:szCs w:val="20"/>
-        </w:rPr>
-        <w:t>receive free access to all events happening in the Cat’s Eye for the year, and a Cat’</w:t>
-      </w:r>
-      <w:r>
-        <w:rPr>
-          <w:rFonts w:ascii="Georgia" w:hAnsi="Georgia" w:cs="Georgia"/>
-          <w:color w:val="000000"/>
-          <w:sz w:val="20"/>
-          <w:szCs w:val="20"/>
-        </w:rPr>
-        <w:t xml:space="preserve">s Eye sweater, which </w:t>
-      </w:r>
-      <w:r>
-        <w:rPr>
-          <w:rFonts w:ascii="Georgia" w:hAnsi="Georgia" w:cs="Georgia"/>
-          <w:color w:val="000000"/>
-          <w:sz w:val="20"/>
-          <w:szCs w:val="20"/>
-        </w:rPr>
-        <w:t>they are required to wear during their shift.</w:t>
-      </w:r>
-    </w:p>
-    <w:p>
-      <w:pPr>
-        <w:autoSpaceDE w:val="0"/>
-        <w:autoSpaceDN w:val="0"/>
-        <w:adjustRightInd w:val="0"/>
-        <w:spacing w:after="240" w:line="240" w:lineRule="auto"/>
-        <w:rPr>
-          <w:rFonts w:ascii="Georgia" w:hAnsi="Georgia" w:cs="Georgia-Bold"/>
-          <w:b/>
-          <w:bCs/>
-          <w:color w:val="000000"/>
-          <w:sz w:val="20"/>
-          <w:szCs w:val="20"/>
-        </w:rPr>
-      </w:pPr>
-      <w:r>
-        <w:rPr>
-          <w:rFonts w:ascii="Georgia" w:hAnsi="Georgia" w:cs="Georgia-Bold"/>
-          <w:b/>
-          <w:bCs/>
-          <w:color w:val="000000"/>
-          <w:sz w:val="20"/>
-          <w:szCs w:val="20"/>
-        </w:rPr>
-        <w:t>This application must be filled out and submitted by 10:0</w:t>
-      </w:r>
-      <w:r>
-        <w:rPr>
-          <w:rFonts w:ascii="Georgia" w:hAnsi="Georgia" w:cs="Georgia-Bold"/>
-          <w:b/>
-          <w:bCs/>
-          <w:color w:val="000000"/>
-          <w:sz w:val="20"/>
-          <w:szCs w:val="20"/>
-        </w:rPr>
-        <w:t xml:space="preserve">0 PM on Thursday, September 17. </w:t>
-      </w:r>
-      <w:r>
-        <w:rPr>
-          <w:rFonts w:ascii="Georgia" w:hAnsi="Georgia" w:cs="Georgia-Bold"/>
-          <w:b/>
-          <w:bCs/>
-          <w:color w:val="000000"/>
-          <w:sz w:val="20"/>
-          <w:szCs w:val="20"/>
-        </w:rPr>
-        <w:t>Following submission, applicants must attend a group intervi</w:t>
-      </w:r>
-      <w:r>
-        <w:rPr>
-          <w:rFonts w:ascii="Georgia" w:hAnsi="Georgia" w:cs="Georgia-Bold"/>
-          <w:b/>
-          <w:bCs/>
-          <w:color w:val="000000"/>
-          <w:sz w:val="20"/>
-          <w:szCs w:val="20"/>
-        </w:rPr>
-        <w:t xml:space="preserve">ew/training session on either </w:t>
-      </w:r>
-      <w:r>
-        <w:rPr>
-          <w:rFonts w:ascii="Georgia" w:hAnsi="Georgia" w:cs="Georgia-Bold"/>
-          <w:b/>
-          <w:bCs/>
-          <w:color w:val="000000"/>
-          <w:sz w:val="20"/>
-          <w:szCs w:val="20"/>
-        </w:rPr>
-        <w:t>Friday September 18 at 6-8pm, or Saturday September</w:t>
-      </w:r>
-      <w:r>
-        <w:rPr>
-          <w:rFonts w:ascii="Georgia" w:hAnsi="Georgia" w:cs="Georgia-Bold"/>
-          <w:b/>
-          <w:bCs/>
-          <w:color w:val="000000"/>
-          <w:sz w:val="20"/>
-          <w:szCs w:val="20"/>
-        </w:rPr>
-        <w:t xml:space="preserve"> 19 at 2-4pm in order for their </w:t>
-      </w:r>
-      <w:r>
-        <w:rPr>
-          <w:rFonts w:ascii="Georgia" w:hAnsi="Georgia" w:cs="Georgia-Bold"/>
-          <w:b/>
-          <w:bCs/>
-          <w:color w:val="000000"/>
-          <w:sz w:val="20"/>
-          <w:szCs w:val="20"/>
-        </w:rPr>
-        <w:t>application to be considered. If an applicant cannot make it to</w:t>
-      </w:r>
-      <w:r>
-        <w:rPr>
-          <w:rFonts w:ascii="Georgia" w:hAnsi="Georgia" w:cs="Georgia-Bold"/>
-          <w:b/>
-          <w:bCs/>
-          <w:color w:val="000000"/>
-          <w:sz w:val="20"/>
-          <w:szCs w:val="20"/>
-        </w:rPr>
-        <w:t xml:space="preserve"> either of these sessions, they </w:t>
-      </w:r>
-      <w:r>
-        <w:rPr>
-          <w:rFonts w:ascii="Georgia" w:hAnsi="Georgia" w:cs="Georgia-Bold"/>
-          <w:b/>
-          <w:bCs/>
-          <w:color w:val="000000"/>
-          <w:sz w:val="20"/>
-          <w:szCs w:val="20"/>
-        </w:rPr>
-        <w:t>should contact the co-managers as soon as possible to arrange for an alternate meeting.</w:t>
-      </w:r>
-    </w:p>
-    <w:p>
-      <w:pPr>
-        <w:autoSpaceDE w:val="0"/>
-        <w:autoSpaceDN w:val="0"/>
-        <w:adjustRightInd w:val="0"/>
-        <w:spacing w:after="240" w:line="240" w:lineRule="auto"/>
-        <w:rPr>
-          <w:rFonts w:ascii="Georgia" w:hAnsi="Georgia" w:cs="Georgia"/>
-          <w:color w:val="000000"/>
-          <w:sz w:val="20"/>
-          <w:szCs w:val="20"/>
-        </w:rPr>
-      </w:pPr>
-      <w:r>
-        <w:rPr>
-          <w:rFonts w:ascii="Georgia" w:hAnsi="Georgia" w:cs="Georgia"/>
-          <w:color w:val="000000"/>
-          <w:sz w:val="20"/>
-          <w:szCs w:val="20"/>
-        </w:rPr>
-        <w:t xml:space="preserve">Note: All Cat’s Eye Subcommittee applicants must be Victoria College </w:t>
-      </w:r>
-      <w:r>
-        <w:rPr>
-          <w:rFonts w:ascii="Georgia" w:hAnsi="Georgia" w:cs="Georgia"/>
-          <w:color w:val="000000"/>
-          <w:sz w:val="20"/>
-          <w:szCs w:val="20"/>
-        </w:rPr>
-        <w:t xml:space="preserve">Union members (Victoria College </w:t>
-      </w:r>
-      <w:r>
-        <w:rPr>
-          <w:rFonts w:ascii="Georgia" w:hAnsi="Georgia" w:cs="Georgia"/>
-          <w:color w:val="000000"/>
-          <w:sz w:val="20"/>
-          <w:szCs w:val="20"/>
-        </w:rPr>
-        <w:t>students).</w:t>
+        <w:t>The Cat’s Eye Subcommittee is involved in the day-to-day operation of the Cat’s Eye, Victoria College’s student-run pub and lounge. Each subcommittee member is responsible for a two hour shift once a week when they oversee the Cat’s Eye during normal hours of operation (9AM - 11PM). Duties include helping students use gaming equipment/tech, playing music, maintaining a friendly and welcoming atmosphere and ensuring that the Cat’s Eye does not magnificently explode.</w:t>
+      </w:r>
+    </w:p>
+    <w:p>
+      <w:pPr>
+        <w:autoSpaceDE w:val="0"/>
+        <w:autoSpaceDN w:val="0"/>
+        <w:adjustRightInd w:val="0"/>
+        <w:spacing w:after="240" w:line="240" w:lineRule="auto"/>
+        <w:rPr>
+          <w:rFonts w:ascii="Georgia" w:hAnsi="Georgia" w:cs="Georgia"/>
+          <w:color w:val="000000"/>
+          <w:sz w:val="20"/>
+          <w:szCs w:val="20"/>
+        </w:rPr>
+      </w:pPr>
+      <w:r>
+        <w:rPr>
+          <w:rFonts w:ascii="Georgia" w:hAnsi="Georgia" w:cs="Georgia"/>
+          <w:color w:val="000000"/>
+          <w:sz w:val="20"/>
+          <w:szCs w:val="20"/>
+        </w:rPr>
+        <w:t>Subcommittee members may be asked to help at larger events held in the Cat’s Eye or at events requiring the use of Cat’s Eye equipment. Helping at these events is not mandatory. Subcommittee members will receive free access to all events happening in the Cat’s Eye for the year, and a Cat’s Eye sweater, which they are required to wear during their shift.</w:t>
+      </w:r>
+    </w:p>
+    <w:p>
+      <w:pPr>
+        <w:autoSpaceDE w:val="0"/>
+        <w:autoSpaceDN w:val="0"/>
+        <w:adjustRightInd w:val="0"/>
+        <w:spacing w:after="240" w:line="240" w:lineRule="auto"/>
+        <w:rPr>
+          <w:rFonts w:ascii="Georgia" w:hAnsi="Georgia" w:cs="Georgia-Bold"/>
+          <w:b/>
+          <w:bCs/>
+          <w:color w:val="000000"/>
+          <w:sz w:val="20"/>
+          <w:szCs w:val="20"/>
+        </w:rPr>
+      </w:pPr>
+      <w:r>
+        <w:rPr>
+          <w:rFonts w:ascii="Georgia" w:hAnsi="Georgia" w:cs="Georgia-Bold"/>
+          <w:b/>
+          <w:bCs/>
+          <w:color w:val="000000"/>
+          <w:sz w:val="20"/>
+          <w:szCs w:val="20"/>
+        </w:rPr>
+        <w:t>This application must be filled out and submitted by 10:00 PM on Thursday, September 17. Following submission, applicants must attend a group interview/training session on e</w:t>
+      </w:r>
+      <w:r>
+        <w:rPr>
+          <w:rFonts w:ascii="Georgia" w:hAnsi="Georgia" w:cs="Georgia-Bold"/>
+          <w:b/>
+          <w:bCs/>
+          <w:color w:val="000000"/>
+          <w:sz w:val="20"/>
+          <w:szCs w:val="20"/>
+        </w:rPr>
+        <w:t>ither Friday September 18 at 2-4</w:t>
+      </w:r>
+      <w:r>
+        <w:rPr>
+          <w:rFonts w:ascii="Georgia" w:hAnsi="Georgia" w:cs="Georgia-Bold"/>
+          <w:b/>
+          <w:bCs/>
+          <w:color w:val="000000"/>
+          <w:sz w:val="20"/>
+          <w:szCs w:val="20"/>
+        </w:rPr>
+        <w:t>pm,</w:t>
+      </w:r>
+      <w:r>
+        <w:rPr>
+          <w:rFonts w:ascii="Georgia" w:hAnsi="Georgia" w:cs="Georgia-Bold"/>
+          <w:b/>
+          <w:bCs/>
+          <w:color w:val="000000"/>
+          <w:sz w:val="20"/>
+          <w:szCs w:val="20"/>
+        </w:rPr>
+        <w:t xml:space="preserve"> or Saturday September 19 at 6-8</w:t>
+      </w:r>
+      <w:r>
+        <w:rPr>
+          <w:rFonts w:ascii="Georgia" w:hAnsi="Georgia" w:cs="Georgia-Bold"/>
+          <w:b/>
+          <w:bCs/>
+          <w:color w:val="000000"/>
+          <w:sz w:val="20"/>
+          <w:szCs w:val="20"/>
+        </w:rPr>
+        <w:t>pm in order for their application to be cons</w:t>
+      </w:r>
+      <w:bookmarkStart w:id="0" w:name="_GoBack"/>
+      <w:bookmarkEnd w:id="0"/>
+      <w:r>
+        <w:rPr>
+          <w:rFonts w:ascii="Georgia" w:hAnsi="Georgia" w:cs="Georgia-Bold"/>
+          <w:b/>
+          <w:bCs/>
+          <w:color w:val="000000"/>
+          <w:sz w:val="20"/>
+          <w:szCs w:val="20"/>
+        </w:rPr>
+        <w:t>idered. If an applicant cannot make it to either of these sessions, they should contact the co-managers as soon as possible to arrange for an alternate meeting.</w:t>
+      </w:r>
+    </w:p>
+    <w:p>
+      <w:pPr>
+        <w:autoSpaceDE w:val="0"/>
+        <w:autoSpaceDN w:val="0"/>
+        <w:adjustRightInd w:val="0"/>
+        <w:spacing w:after="240" w:line="240" w:lineRule="auto"/>
+        <w:rPr>
+          <w:rFonts w:ascii="Georgia" w:hAnsi="Georgia" w:cs="Georgia"/>
+          <w:color w:val="000000"/>
+          <w:sz w:val="20"/>
+          <w:szCs w:val="20"/>
+        </w:rPr>
+      </w:pPr>
+      <w:r>
+        <w:rPr>
+          <w:rFonts w:ascii="Georgia" w:hAnsi="Georgia" w:cs="Georgia"/>
+          <w:color w:val="000000"/>
+          <w:sz w:val="20"/>
+          <w:szCs w:val="20"/>
+        </w:rPr>
+        <w:t>Note: All Cat’s Eye Subcommittee applicants must be Victoria College Union members (Victoria College students).</w:t>
       </w:r>
     </w:p>
     <w:p>
@@ -518,18 +343,7 @@
           <w:sz w:val="20"/>
           <w:szCs w:val="20"/>
         </w:rPr>
-        <w:t>Have you been a member of an</w:t>
-      </w:r>
-      <w:r>
-        <w:rPr>
-          <w:rFonts w:ascii="Georgia" w:hAnsi="Georgia" w:cs="Georgia-Bold"/>
-          <w:b/>
-          <w:bCs/>
-          <w:color w:val="000000"/>
-          <w:sz w:val="20"/>
-          <w:szCs w:val="20"/>
-        </w:rPr>
-        <w:t>y past CE subcommittees?</w:t>
+        <w:t>Have you been a member of any past CE subcommittees?</w:t>
       </w:r>
       <w:r>
         <w:rPr>
@@ -625,18 +439,7 @@
           <w:sz w:val="20"/>
           <w:szCs w:val="20"/>
         </w:rPr>
-        <w:t>Would you be willing to supervise the Cat’s Eye from 9AM –</w:t>
-      </w:r>
-      <w:r>
-        <w:rPr>
-          <w:rFonts w:ascii="Georgia" w:hAnsi="Georgia" w:cs="Georgia-Bold"/>
-          <w:b/>
-          <w:bCs/>
-          <w:color w:val="000000"/>
-          <w:sz w:val="20"/>
-          <w:szCs w:val="20"/>
-        </w:rPr>
-        <w:t xml:space="preserve"> 11AM?</w:t>
+        <w:t>Would you be willing to supervise the Cat’s Eye from 9AM – 11AM?</w:t>
       </w:r>
       <w:r>
         <w:rPr>
@@ -684,18 +487,7 @@
           <w:sz w:val="20"/>
           <w:szCs w:val="20"/>
         </w:rPr>
-        <w:t>Would you be willing to supervise the Cat’s Eye from 9PM –</w:t>
-      </w:r>
-      <w:r>
-        <w:rPr>
-          <w:rFonts w:ascii="Georgia" w:hAnsi="Georgia" w:cs="Georgia-Bold"/>
-          <w:b/>
-          <w:bCs/>
-          <w:color w:val="000000"/>
-          <w:sz w:val="20"/>
-          <w:szCs w:val="20"/>
-        </w:rPr>
-        <w:t xml:space="preserve"> 11PM?</w:t>
+        <w:t>Would you be willing to supervise the Cat’s Eye from 9PM – 11PM?</w:t>
       </w:r>
       <w:r>
         <w:rPr>
@@ -743,18 +535,7 @@
           <w:sz w:val="20"/>
           <w:szCs w:val="20"/>
         </w:rPr>
-        <w:t>Would you be willing to voluntee</w:t>
-      </w:r>
-      <w:r>
-        <w:rPr>
-          <w:rFonts w:ascii="Georgia" w:hAnsi="Georgia" w:cs="Georgia-Bold"/>
-          <w:b/>
-          <w:bCs/>
-          <w:color w:val="000000"/>
-          <w:sz w:val="20"/>
-          <w:szCs w:val="20"/>
-        </w:rPr>
-        <w:t>r your time outside your shift?</w:t>
+        <w:t>Would you be willing to volunteer your time outside your shift?</w:t>
       </w:r>
       <w:r>
         <w:rPr>
@@ -802,18 +583,7 @@
           <w:sz w:val="20"/>
           <w:szCs w:val="20"/>
         </w:rPr>
-        <w:t>Would you be interested in serving on the Cat’</w:t>
-      </w:r>
-      <w:r>
-        <w:rPr>
-          <w:rFonts w:ascii="Georgia" w:hAnsi="Georgia" w:cs="Georgia-Bold"/>
-          <w:b/>
-          <w:bCs/>
-          <w:color w:val="000000"/>
-          <w:sz w:val="20"/>
-          <w:szCs w:val="20"/>
-        </w:rPr>
-        <w:t>s Eye Advisory Board?</w:t>
+        <w:t>Would you be interested in serving on the Cat’s Eye Advisory Board?</w:t>
       </w:r>
       <w:r>
         <w:rPr>
@@ -982,6 +752,7 @@
           <w:sz w:val="20"/>
           <w:szCs w:val="20"/>
         </w:rPr>
+        <w:lastRenderedPageBreak/>
         <w:t>Why do you want to be part of the Cat’s Eye Subcommittee?</w:t>
       </w:r>
     </w:p>
@@ -1202,29 +973,7 @@
           <w:sz w:val="20"/>
           <w:szCs w:val="20"/>
         </w:rPr>
-        <w:t>As a subcommittee member, what is a good way of making the Cat’s E</w:t>
-      </w:r>
-      <w:r>
-        <w:rPr>
-          <w:rFonts w:ascii="Georgia" w:hAnsi="Georgia" w:cs="Georgia-Bold"/>
-          <w:b/>
-          <w:bCs/>
-          <w:color w:val="000000"/>
-          <w:sz w:val="20"/>
-          <w:szCs w:val="20"/>
-        </w:rPr>
-        <w:t xml:space="preserve">ye as inclusive as </w:t>
-      </w:r>
-      <w:r>
-        <w:rPr>
-          <w:rFonts w:ascii="Georgia" w:hAnsi="Georgia" w:cs="Georgia-Bold"/>
-          <w:b/>
-          <w:bCs/>
-          <w:color w:val="000000"/>
-          <w:sz w:val="20"/>
-          <w:szCs w:val="20"/>
-        </w:rPr>
-        <w:t>possible?</w:t>
+        <w:t>As a subcommittee member, what is a good way of making the Cat’s Eye as inclusive as possible?</w:t>
       </w:r>
     </w:p>
     <w:p>
@@ -1456,8 +1205,6 @@
           <w:szCs w:val="20"/>
         </w:rPr>
       </w:pPr>
-      <w:bookmarkStart w:id="0" w:name="_GoBack"/>
-      <w:bookmarkEnd w:id="0"/>
     </w:p>
     <w:p>
       <w:pPr>
@@ -1506,29 +1253,7 @@
           <w:sz w:val="20"/>
           <w:szCs w:val="20"/>
         </w:rPr>
-        <w:t>or physically in the Cat’</w:t>
-      </w:r>
-      <w:r>
-        <w:rPr>
-          <w:rFonts w:ascii="Georgia" w:hAnsi="Georgia" w:cs="Georgia-Bold"/>
-          <w:b/>
-          <w:bCs/>
-          <w:color w:val="000000"/>
-          <w:sz w:val="20"/>
-          <w:szCs w:val="20"/>
-        </w:rPr>
-        <w:t xml:space="preserve">s Eye </w:t>
-      </w:r>
-      <w:r>
-        <w:rPr>
-          <w:rFonts w:ascii="Georgia" w:hAnsi="Georgia" w:cs="Georgia-Bold"/>
-          <w:b/>
-          <w:bCs/>
-          <w:color w:val="000000"/>
-          <w:sz w:val="20"/>
-          <w:szCs w:val="20"/>
-        </w:rPr>
-        <w:t>mailbox in the VUSAC office.</w:t>
+        <w:t>or physically in the Cat’s Eye mailbox in the VUSAC office.</w:t>
       </w:r>
     </w:p>
     <w:sectPr>

</xml_diff>